<commit_message>
add local research bib file
</commit_message>
<xml_diff>
--- a/reference.docx
+++ b/reference.docx
@@ -8,6 +8,14 @@
       </w:pPr>
       <w:r>
         <w:t>TITLE ON CARDIOVASCULAR DISEASE MORTALITY</w:t>
+      </w:r>
+    </w:p>
+    <w:p>
+      <w:pPr>
+        <w:pStyle w:val="Subtitle"/>
+      </w:pPr>
+      <w:r>
+        <w:t>SUBTITLE ON ANOTHER THING</w:t>
       </w:r>
     </w:p>
     <w:p>
@@ -730,10 +738,25 @@
       </w:r>
       <w:r>
         <w:tab/>
-        <w:t xml:space="preserve">Lown B. </w:t>
-      </w:r>
-      <w:r>
-        <w:t xml:space="preserve">Sudden cardiac death – 1978. Circulation [Internet]. 1979;60:1593–1599. Available from: </w:t>
+      </w:r>
+      <w:proofErr w:type="spellStart"/>
+      <w:r>
+        <w:t>Lown</w:t>
+      </w:r>
+      <w:proofErr w:type="spellEnd"/>
+      <w:r>
+        <w:t xml:space="preserve"> B. </w:t>
+      </w:r>
+      <w:r>
+        <w:t xml:space="preserve">Sudden cardiac death – 1978. Circulation [Internet]. </w:t>
+      </w:r>
+      <w:proofErr w:type="gramStart"/>
+      <w:r>
+        <w:t>1979;60:1593</w:t>
+      </w:r>
+      <w:proofErr w:type="gramEnd"/>
+      <w:r>
+        <w:t xml:space="preserve">–1599. Available from: </w:t>
       </w:r>
       <w:hyperlink r:id="rId8">
         <w:r>
@@ -756,7 +779,47 @@
       </w:r>
       <w:r>
         <w:tab/>
-        <w:t xml:space="preserve">Shah AJ, Wittbrodt MT, Bremner JD, Vaccarino V. Cardiovascular Pathophysiology from the Cardioneural Perspective and its Clinical Applications. Trends in Cardiovascular Medicine [Internet]. 2021;Available from: </w:t>
+        <w:t xml:space="preserve">Shah AJ, </w:t>
+      </w:r>
+      <w:proofErr w:type="spellStart"/>
+      <w:r>
+        <w:t>Wittbrodt</w:t>
+      </w:r>
+      <w:proofErr w:type="spellEnd"/>
+      <w:r>
+        <w:t xml:space="preserve"> MT, </w:t>
+      </w:r>
+      <w:proofErr w:type="spellStart"/>
+      <w:r>
+        <w:t>Bremner</w:t>
+      </w:r>
+      <w:proofErr w:type="spellEnd"/>
+      <w:r>
+        <w:t xml:space="preserve"> JD, </w:t>
+      </w:r>
+      <w:proofErr w:type="spellStart"/>
+      <w:r>
+        <w:t>Vaccarino</w:t>
+      </w:r>
+      <w:proofErr w:type="spellEnd"/>
+      <w:r>
+        <w:t xml:space="preserve"> V. Cardiovascular Pathophysiology from the </w:t>
+      </w:r>
+      <w:proofErr w:type="spellStart"/>
+      <w:r>
+        <w:t>Cardioneural</w:t>
+      </w:r>
+      <w:proofErr w:type="spellEnd"/>
+      <w:r>
+        <w:t xml:space="preserve"> Perspective and its Clinical Applications. Trends in Cardiovascular Medicine [Internet]. </w:t>
+      </w:r>
+      <w:proofErr w:type="gramStart"/>
+      <w:r>
+        <w:t>2021;Available</w:t>
+      </w:r>
+      <w:proofErr w:type="gramEnd"/>
+      <w:r>
+        <w:t xml:space="preserve"> from: </w:t>
       </w:r>
       <w:hyperlink r:id="rId9">
         <w:r>
@@ -764,21 +827,7 @@
             <w:rStyle w:val="Hyperlink"/>
             <w:color w:val="000000" w:themeColor="text1"/>
           </w:rPr>
-          <w:t>ht</w:t>
-        </w:r>
-        <w:r>
-          <w:rPr>
-            <w:rStyle w:val="Hyperlink"/>
-            <w:color w:val="000000" w:themeColor="text1"/>
-          </w:rPr>
-          <w:t>t</w:t>
-        </w:r>
-        <w:r>
-          <w:rPr>
-            <w:rStyle w:val="Hyperlink"/>
-            <w:color w:val="000000" w:themeColor="text1"/>
-          </w:rPr>
-          <w:t>ps://linkinghub.elsevier.com/retrieve/pii/S1050173821000311</w:t>
+          <w:t>https://linkinghub.elsevier.com/retrieve/pii/S1050173821000311</w:t>
         </w:r>
       </w:hyperlink>
     </w:p>
@@ -793,7 +842,30 @@
       </w:r>
       <w:r>
         <w:tab/>
-        <w:t xml:space="preserve">Armour JA. Myocardial ischaemia and the cardiac nervous system. European heart journal [Internet]. 1999;16:1751–2. Available from: </w:t>
+      </w:r>
+      <w:proofErr w:type="spellStart"/>
+      <w:r>
+        <w:t>Armour</w:t>
+      </w:r>
+      <w:proofErr w:type="spellEnd"/>
+      <w:r>
+        <w:t xml:space="preserve"> JA. Myocardial </w:t>
+      </w:r>
+      <w:proofErr w:type="spellStart"/>
+      <w:r>
+        <w:t>ischaemia</w:t>
+      </w:r>
+      <w:proofErr w:type="spellEnd"/>
+      <w:r>
+        <w:t xml:space="preserve"> and the cardiac nervous system. European heart journal [Internet]. </w:t>
+      </w:r>
+      <w:proofErr w:type="gramStart"/>
+      <w:r>
+        <w:t>1999;16:1751</w:t>
+      </w:r>
+      <w:proofErr w:type="gramEnd"/>
+      <w:r>
+        <w:t xml:space="preserve">–2. Available from: </w:t>
       </w:r>
       <w:hyperlink r:id="rId10">
         <w:r>
@@ -821,7 +893,31 @@
       </w:r>
       <w:r>
         <w:tab/>
-        <w:t xml:space="preserve">La Rovere MT, Bigger JT, Marcus FI, Mortara A, Schwartz PJ. Baroreflex sensitivity and heart-rate variability in prediction of total cardiac mortality after myocardial infarction. Lancet [Internet]. 1998;351:478–484. Available from: </w:t>
+        <w:t xml:space="preserve">La </w:t>
+      </w:r>
+      <w:proofErr w:type="spellStart"/>
+      <w:r>
+        <w:t>Rovere</w:t>
+      </w:r>
+      <w:proofErr w:type="spellEnd"/>
+      <w:r>
+        <w:t xml:space="preserve"> MT, Bigger JT, Marcus FI, </w:t>
+      </w:r>
+      <w:proofErr w:type="spellStart"/>
+      <w:r>
+        <w:t>Mortara</w:t>
+      </w:r>
+      <w:proofErr w:type="spellEnd"/>
+      <w:r>
+        <w:t xml:space="preserve"> A, Schwartz PJ. Baroreflex sensitivity and heart-rate variability in prediction of total cardiac mortality after myocardial infarction. Lancet [Internet]. </w:t>
+      </w:r>
+      <w:proofErr w:type="gramStart"/>
+      <w:r>
+        <w:t>1998;351:478</w:t>
+      </w:r>
+      <w:proofErr w:type="gramEnd"/>
+      <w:r>
+        <w:t xml:space="preserve">–484. Available from: </w:t>
       </w:r>
       <w:hyperlink r:id="rId11">
         <w:r>
@@ -844,7 +940,15 @@
       </w:r>
       <w:r>
         <w:tab/>
-        <w:t xml:space="preserve">Zipes DP. Influence of myocardial ischemia and infarction on autonomic innervation of heart. Circulation [Internet]. 1990;82:1095–1105. Available from: </w:t>
+        <w:t xml:space="preserve">Zipes DP. Influence of myocardial ischemia and infarction on autonomic innervation of heart. Circulation [Internet]. </w:t>
+      </w:r>
+      <w:proofErr w:type="gramStart"/>
+      <w:r>
+        <w:t>1990;82:1095</w:t>
+      </w:r>
+      <w:proofErr w:type="gramEnd"/>
+      <w:r>
+        <w:t xml:space="preserve">–1105. Available from: </w:t>
       </w:r>
       <w:hyperlink r:id="rId12">
         <w:r>
@@ -867,7 +971,15 @@
       </w:r>
       <w:r>
         <w:tab/>
-        <w:t xml:space="preserve">Zipes DP. Heart-brain interactions in cardiac arrhythmias: role of the autonomic nervous system. Cleveland Clinic journal of medicine [Internet]. 2008;75 Suppl 2:S94–6. Available from: </w:t>
+        <w:t xml:space="preserve">Zipes DP. Heart-brain interactions in cardiac arrhythmias: role of the autonomic nervous system. Cleveland Clinic journal of medicine [Internet]. 2008;75 Suppl </w:t>
+      </w:r>
+      <w:proofErr w:type="gramStart"/>
+      <w:r>
+        <w:t>2:S</w:t>
+      </w:r>
+      <w:proofErr w:type="gramEnd"/>
+      <w:r>
+        <w:t xml:space="preserve">94–6. Available from: </w:t>
       </w:r>
       <w:hyperlink r:id="rId13">
         <w:r>
@@ -890,7 +1002,15 @@
       </w:r>
       <w:r>
         <w:tab/>
-        <w:t xml:space="preserve">Bauer A. Identifying high-risk post-infarction patients by autonomic testing — Below the tip of the iceberg. International Journal of Cardiology [Internet]. 2017;237:19–21. Available from: </w:t>
+        <w:t xml:space="preserve">Bauer A. Identifying high-risk post-infarction patients by autonomic testing — Below the tip of the iceberg. International Journal of Cardiology [Internet]. </w:t>
+      </w:r>
+      <w:proofErr w:type="gramStart"/>
+      <w:r>
+        <w:t>2017;237:19</w:t>
+      </w:r>
+      <w:proofErr w:type="gramEnd"/>
+      <w:r>
+        <w:t xml:space="preserve">–21. Available from: </w:t>
       </w:r>
       <w:hyperlink r:id="rId14">
         <w:r>
@@ -913,7 +1033,22 @@
       </w:r>
       <w:r>
         <w:tab/>
-        <w:t xml:space="preserve">Akselrod S., Gordon D., Ubel A., Shannon D., Barger C., Cohen R. Power Spectrum Analysis of Heart Rate Fluctuation: A Quantitative Probe of Beat-To-Beat Cardiovascular Control. 1981. </w:t>
+      </w:r>
+      <w:proofErr w:type="spellStart"/>
+      <w:r>
+        <w:t>Akselrod</w:t>
+      </w:r>
+      <w:proofErr w:type="spellEnd"/>
+      <w:r>
+        <w:t xml:space="preserve"> S., Gordon D., </w:t>
+      </w:r>
+      <w:proofErr w:type="spellStart"/>
+      <w:r>
+        <w:t>Ubel</w:t>
+      </w:r>
+      <w:proofErr w:type="spellEnd"/>
+      <w:r>
+        <w:t xml:space="preserve"> A., Shannon D., Barger C., Cohen R. Power Spectrum Analysis of Heart Rate Fluctuation: A Quantitative Probe of Beat-To-Beat Cardiovascular Control. 1981. </w:t>
       </w:r>
     </w:p>
     <w:p>
@@ -927,7 +1062,31 @@
       </w:r>
       <w:r>
         <w:tab/>
-        <w:t xml:space="preserve">Shah AS, Shah AJ, Lampert R, Goldberg J, Bremner JD, Li L, Thames MD, Vaccarino V, Shah ASAJ. Alterations in heart rate variability are associated with abnormal myocardial perfusion. International Journal of Cardiology [Internet]. 2020;305:99–105. Available from: </w:t>
+        <w:t xml:space="preserve">Shah AS, Shah AJ, Lampert R, Goldberg J, </w:t>
+      </w:r>
+      <w:proofErr w:type="spellStart"/>
+      <w:r>
+        <w:t>Bremner</w:t>
+      </w:r>
+      <w:proofErr w:type="spellEnd"/>
+      <w:r>
+        <w:t xml:space="preserve"> JD, Li L, Thames MD, </w:t>
+      </w:r>
+      <w:proofErr w:type="spellStart"/>
+      <w:r>
+        <w:t>Vaccarino</w:t>
+      </w:r>
+      <w:proofErr w:type="spellEnd"/>
+      <w:r>
+        <w:t xml:space="preserve"> V, Shah ASAJ. Alterations in heart rate variability are associated with abnormal myocardial perfusion. International Journal of Cardiology [Internet]. </w:t>
+      </w:r>
+      <w:proofErr w:type="gramStart"/>
+      <w:r>
+        <w:t>2020;305:99</w:t>
+      </w:r>
+      <w:proofErr w:type="gramEnd"/>
+      <w:r>
+        <w:t xml:space="preserve">–105. Available from: </w:t>
       </w:r>
       <w:hyperlink r:id="rId15">
         <w:r>
@@ -950,7 +1109,78 @@
       </w:r>
       <w:r>
         <w:tab/>
-        <w:t xml:space="preserve">Vaccarino V, Sullivan S, Hammadah M, Wilmot K, Al Mheid I, Ramadan R, Elon L, Pimple PM, Garcia EV, Nye J, Shah AJ, Alkhoder A, Levantsevych O, Gay H, Obideen M, Huang M, Lewis TT, Bremner JD, Quyyumi AA, Raggi P. Mental stress-induced-myocardial ischemia in young patients with recent myocardial infarction: Sex differences and mechanisms. Circulation [Internet]. 2018;137:794–805. Available from: </w:t>
+      </w:r>
+      <w:proofErr w:type="spellStart"/>
+      <w:r>
+        <w:t>Vaccarino</w:t>
+      </w:r>
+      <w:proofErr w:type="spellEnd"/>
+      <w:r>
+        <w:t xml:space="preserve"> V, Sullivan S, </w:t>
+      </w:r>
+      <w:proofErr w:type="spellStart"/>
+      <w:r>
+        <w:t>Hammadah</w:t>
+      </w:r>
+      <w:proofErr w:type="spellEnd"/>
+      <w:r>
+        <w:t xml:space="preserve"> M, Wilmot K, Al </w:t>
+      </w:r>
+      <w:proofErr w:type="spellStart"/>
+      <w:r>
+        <w:t>Mheid</w:t>
+      </w:r>
+      <w:proofErr w:type="spellEnd"/>
+      <w:r>
+        <w:t xml:space="preserve"> I, Ramadan R, Elon L, Pimple PM, Garcia EV, Nye J, Shah AJ, </w:t>
+      </w:r>
+      <w:proofErr w:type="spellStart"/>
+      <w:r>
+        <w:t>Alkhoder</w:t>
+      </w:r>
+      <w:proofErr w:type="spellEnd"/>
+      <w:r>
+        <w:t xml:space="preserve"> A, </w:t>
+      </w:r>
+      <w:proofErr w:type="spellStart"/>
+      <w:r>
+        <w:t>Levantsevych</w:t>
+      </w:r>
+      <w:proofErr w:type="spellEnd"/>
+      <w:r>
+        <w:t xml:space="preserve"> O, Gay H, </w:t>
+      </w:r>
+      <w:proofErr w:type="spellStart"/>
+      <w:r>
+        <w:t>Obideen</w:t>
+      </w:r>
+      <w:proofErr w:type="spellEnd"/>
+      <w:r>
+        <w:t xml:space="preserve"> M, Huang M, Lewis TT, </w:t>
+      </w:r>
+      <w:proofErr w:type="spellStart"/>
+      <w:r>
+        <w:t>Bremner</w:t>
+      </w:r>
+      <w:proofErr w:type="spellEnd"/>
+      <w:r>
+        <w:t xml:space="preserve"> JD, </w:t>
+      </w:r>
+      <w:proofErr w:type="spellStart"/>
+      <w:r>
+        <w:t>Quyyumi</w:t>
+      </w:r>
+      <w:proofErr w:type="spellEnd"/>
+      <w:r>
+        <w:t xml:space="preserve"> AA, Raggi P. Mental stress-induced-myocardial ischemia in young patients with recent myocardial infarction: Sex differences and mechanisms. Circulation [Internet]. </w:t>
+      </w:r>
+      <w:proofErr w:type="gramStart"/>
+      <w:r>
+        <w:t>2018;137:794</w:t>
+      </w:r>
+      <w:proofErr w:type="gramEnd"/>
+      <w:r>
+        <w:t xml:space="preserve">–805. Available from: </w:t>
       </w:r>
       <w:hyperlink>
         <w:r>
@@ -2053,16 +2283,13 @@
   </w:style>
   <w:style w:type="paragraph" w:styleId="Subtitle">
     <w:name w:val="Subtitle"/>
-    <w:basedOn w:val="Title"/>
+    <w:basedOn w:val="BodyText"/>
     <w:next w:val="BodyText"/>
     <w:qFormat/>
-    <w:pPr>
-      <w:spacing w:before="240"/>
-      <w:jc w:val="center"/>
-    </w:pPr>
-    <w:rPr>
-      <w:sz w:val="30"/>
-      <w:szCs w:val="30"/>
+    <w:rsid w:val="00AE148B"/>
+    <w:rPr>
+      <w:b/>
+      <w:bCs/>
     </w:rPr>
   </w:style>
   <w:style w:type="paragraph" w:customStyle="1" w:styleId="Author">

</xml_diff>

<commit_message>
update ref doc + epi bib
</commit_message>
<xml_diff>
--- a/reference.docx
+++ b/reference.docx
@@ -9,6 +9,332 @@
       <w:r>
         <w:t>TITLE ON CARDIOVASCULAR DISEASE MORTALITY</w:t>
       </w:r>
+    </w:p>
+    <w:p>
+      <w:pPr>
+        <w:pStyle w:val="BodyText"/>
+      </w:pPr>
+    </w:p>
+    <w:p>
+      <w:pPr>
+        <w:pStyle w:val="Author"/>
+      </w:pPr>
+      <w:r>
+        <w:t>Anish S. Shah, MS, MS</w:t>
+      </w:r>
+      <w:r>
+        <w:rPr>
+          <w:vertAlign w:val="superscript"/>
+        </w:rPr>
+        <w:t>*,1,4,✉</w:t>
+      </w:r>
+      <w:r>
+        <w:t xml:space="preserve">, Viola </w:t>
+      </w:r>
+      <w:proofErr w:type="spellStart"/>
+      <w:r>
+        <w:t>Vaccarino</w:t>
+      </w:r>
+      <w:proofErr w:type="spellEnd"/>
+      <w:r>
+        <w:t>, MD, PhD</w:t>
+      </w:r>
+      <w:r>
+        <w:rPr>
+          <w:vertAlign w:val="superscript"/>
+        </w:rPr>
+        <w:t>2,4</w:t>
+      </w:r>
+      <w:r>
+        <w:t xml:space="preserve">, </w:t>
+      </w:r>
+      <w:proofErr w:type="spellStart"/>
+      <w:r>
+        <w:t>Kasra</w:t>
+      </w:r>
+      <w:proofErr w:type="spellEnd"/>
+      <w:r>
+        <w:t xml:space="preserve"> </w:t>
+      </w:r>
+      <w:proofErr w:type="spellStart"/>
+      <w:r>
+        <w:t>Moazzami</w:t>
+      </w:r>
+      <w:proofErr w:type="spellEnd"/>
+      <w:r>
+        <w:t>, MD, MPH, MS</w:t>
+      </w:r>
+      <w:r>
+        <w:rPr>
+          <w:vertAlign w:val="superscript"/>
+        </w:rPr>
+        <w:t>2</w:t>
+      </w:r>
+      <w:r>
+        <w:t xml:space="preserve">, Zakaria </w:t>
+      </w:r>
+      <w:proofErr w:type="spellStart"/>
+      <w:r>
+        <w:t>Almuwaqqat</w:t>
+      </w:r>
+      <w:proofErr w:type="spellEnd"/>
+      <w:r>
+        <w:t>, MD</w:t>
+      </w:r>
+      <w:r>
+        <w:rPr>
+          <w:vertAlign w:val="superscript"/>
+        </w:rPr>
+        <w:t>2</w:t>
+      </w:r>
+      <w:r>
+        <w:t>, Mariana Garcia, MD, MS</w:t>
+      </w:r>
+      <w:r>
+        <w:rPr>
+          <w:vertAlign w:val="superscript"/>
+        </w:rPr>
+        <w:t>3</w:t>
+      </w:r>
+      <w:r>
+        <w:t>, Laura Ward, PhD</w:t>
+      </w:r>
+      <w:r>
+        <w:rPr>
+          <w:vertAlign w:val="superscript"/>
+        </w:rPr>
+        <w:t>1,4</w:t>
+      </w:r>
+      <w:r>
+        <w:t>, Lisa Elon, MS, MPH</w:t>
+      </w:r>
+      <w:r>
+        <w:rPr>
+          <w:vertAlign w:val="superscript"/>
+        </w:rPr>
+        <w:t>3</w:t>
+      </w:r>
+      <w:r>
+        <w:t>, Yi-An Ko, PhD</w:t>
+      </w:r>
+      <w:r>
+        <w:rPr>
+          <w:vertAlign w:val="superscript"/>
+        </w:rPr>
+        <w:t>3</w:t>
+      </w:r>
+      <w:r>
+        <w:t>, Yan Sun, PhD</w:t>
+      </w:r>
+      <w:r>
+        <w:rPr>
+          <w:vertAlign w:val="superscript"/>
+        </w:rPr>
+        <w:t>4</w:t>
+      </w:r>
+      <w:r>
+        <w:t>, Brad D. Pearce, PhD</w:t>
+      </w:r>
+      <w:r>
+        <w:rPr>
+          <w:vertAlign w:val="superscript"/>
+        </w:rPr>
+        <w:t>4</w:t>
+      </w:r>
+      <w:r>
+        <w:t>, Paolo Raggi, MD</w:t>
+      </w:r>
+      <w:r>
+        <w:rPr>
+          <w:vertAlign w:val="superscript"/>
+        </w:rPr>
+        <w:t>8,4</w:t>
+      </w:r>
+      <w:r>
+        <w:t xml:space="preserve">, J. Douglas </w:t>
+      </w:r>
+      <w:proofErr w:type="spellStart"/>
+      <w:r>
+        <w:t>Bremner</w:t>
+      </w:r>
+      <w:proofErr w:type="spellEnd"/>
+      <w:r>
+        <w:t>, MD</w:t>
+      </w:r>
+      <w:r>
+        <w:rPr>
+          <w:vertAlign w:val="superscript"/>
+        </w:rPr>
+        <w:t>7,6</w:t>
+      </w:r>
+      <w:r>
+        <w:t>, Rachel Lampert, MD</w:t>
+      </w:r>
+      <w:r>
+        <w:rPr>
+          <w:vertAlign w:val="superscript"/>
+        </w:rPr>
+        <w:t>5</w:t>
+      </w:r>
+      <w:r>
+        <w:t xml:space="preserve">, </w:t>
+      </w:r>
+      <w:proofErr w:type="spellStart"/>
+      <w:r>
+        <w:t>Arshed</w:t>
+      </w:r>
+      <w:proofErr w:type="spellEnd"/>
+      <w:r>
+        <w:t xml:space="preserve"> A. </w:t>
+      </w:r>
+      <w:proofErr w:type="spellStart"/>
+      <w:r>
+        <w:t>Quyyumi</w:t>
+      </w:r>
+      <w:proofErr w:type="spellEnd"/>
+      <w:r>
+        <w:t>, MD</w:t>
+      </w:r>
+      <w:r>
+        <w:rPr>
+          <w:vertAlign w:val="superscript"/>
+        </w:rPr>
+        <w:t>2,4</w:t>
+      </w:r>
+      <w:r>
+        <w:t>, and Amit J. Shah, MD, MS</w:t>
+      </w:r>
+      <w:r>
+        <w:rPr>
+          <w:vertAlign w:val="superscript"/>
+        </w:rPr>
+        <w:t>*,4,6</w:t>
+      </w:r>
+    </w:p>
+    <w:p>
+      <w:pPr>
+        <w:pStyle w:val="FirstParagraph"/>
+      </w:pPr>
+      <w:r>
+        <w:rPr>
+          <w:vertAlign w:val="superscript"/>
+        </w:rPr>
+        <w:t>*</w:t>
+      </w:r>
+      <w:r>
+        <w:t xml:space="preserve"> These authors contributed equally to this work.</w:t>
+      </w:r>
+    </w:p>
+    <w:p>
+      <w:pPr>
+        <w:pStyle w:val="BodyText"/>
+      </w:pPr>
+      <w:r>
+        <w:rPr>
+          <w:vertAlign w:val="superscript"/>
+        </w:rPr>
+        <w:t>1</w:t>
+      </w:r>
+      <w:r>
+        <w:t xml:space="preserve"> Department of Medicine, Division of Cardiology, University of Illinois Chicago, Chicago, Illinois</w:t>
+      </w:r>
+      <w:r>
+        <w:br/>
+      </w:r>
+      <w:r>
+        <w:rPr>
+          <w:vertAlign w:val="superscript"/>
+        </w:rPr>
+        <w:t>2</w:t>
+      </w:r>
+      <w:r>
+        <w:t xml:space="preserve"> Emory Clinical Cardiovascular Research Institute, Division of Cardiology, Department of Medicine, Emory University School of Medicine, Atlanta, Georgia</w:t>
+      </w:r>
+      <w:r>
+        <w:br/>
+      </w:r>
+      <w:r>
+        <w:rPr>
+          <w:vertAlign w:val="superscript"/>
+        </w:rPr>
+        <w:t>3</w:t>
+      </w:r>
+      <w:r>
+        <w:t xml:space="preserve"> Department of Biostatistics and Bioinformatics, Rollins School of Public Health, Emory University, Atlanta, Georgia</w:t>
+      </w:r>
+      <w:r>
+        <w:br/>
+      </w:r>
+      <w:r>
+        <w:rPr>
+          <w:vertAlign w:val="superscript"/>
+        </w:rPr>
+        <w:t>4</w:t>
+      </w:r>
+      <w:r>
+        <w:t xml:space="preserve"> Department of Epidemiology, Rollins School of Public Health, Emory University, Atlanta, Georgia</w:t>
+      </w:r>
+      <w:r>
+        <w:br/>
+      </w:r>
+      <w:r>
+        <w:rPr>
+          <w:vertAlign w:val="superscript"/>
+        </w:rPr>
+        <w:t>5</w:t>
+      </w:r>
+      <w:r>
+        <w:t xml:space="preserve"> Section of Cardiology, Department of Internal Medicine, Yale University School of Medicine, New Haven, Connecticut</w:t>
+      </w:r>
+      <w:r>
+        <w:br/>
+      </w:r>
+      <w:r>
+        <w:rPr>
+          <w:vertAlign w:val="superscript"/>
+        </w:rPr>
+        <w:t>6</w:t>
+      </w:r>
+      <w:r>
+        <w:t xml:space="preserve"> Atlanta VA Medical Center, Decatur, Georgia</w:t>
+      </w:r>
+      <w:r>
+        <w:br/>
+      </w:r>
+      <w:r>
+        <w:rPr>
+          <w:vertAlign w:val="superscript"/>
+        </w:rPr>
+        <w:t>7</w:t>
+      </w:r>
+      <w:r>
+        <w:t xml:space="preserve"> Department of Psychiatry and Behavioral Sciences, Emory University School of Medicine, Atlanta, Georgia</w:t>
+      </w:r>
+      <w:r>
+        <w:br/>
+      </w:r>
+      <w:r>
+        <w:rPr>
+          <w:vertAlign w:val="superscript"/>
+        </w:rPr>
+        <w:t>8</w:t>
+      </w:r>
+      <w:r>
+        <w:t xml:space="preserve"> </w:t>
+      </w:r>
+      <w:proofErr w:type="spellStart"/>
+      <w:r>
+        <w:t>Mazankowski</w:t>
+      </w:r>
+      <w:proofErr w:type="spellEnd"/>
+      <w:r>
+        <w:t xml:space="preserve"> Alberta Heart Institute, University of Alberta, Edmonton, Canada</w:t>
+      </w:r>
+    </w:p>
+    <w:p>
+      <w:pPr>
+        <w:pStyle w:val="BodyText"/>
+      </w:pPr>
     </w:p>
     <w:p>
       <w:pPr>
@@ -383,21 +709,11 @@
       <w:r>
         <w:t xml:space="preserve">Table </w:t>
       </w:r>
-      <w:r>
-        <w:fldChar w:fldCharType="begin"/>
-      </w:r>
-      <w:r>
-        <w:instrText xml:space="preserve"> SEQ Table \* ARABIC </w:instrText>
-      </w:r>
-      <w:r>
-        <w:fldChar w:fldCharType="separate"/>
-      </w:r>
-      <w:r>
-        <w:t>1</w:t>
-      </w:r>
-      <w:r>
-        <w:fldChar w:fldCharType="end"/>
-      </w:r>
+      <w:fldSimple w:instr=" SEQ Table \* ARABIC ">
+        <w:r>
+          <w:t>1</w:t>
+        </w:r>
+      </w:fldSimple>
       <w:r>
         <w:t>: Predictors of Early Onset Atrial Flutter.</w:t>
       </w:r>
@@ -3662,11 +3978,16 @@
     <w:name w:val="Author"/>
     <w:next w:val="BodyText"/>
     <w:qFormat/>
+    <w:rsid w:val="00D2750C"/>
     <w:pPr>
       <w:keepNext/>
       <w:keepLines/>
       <w:jc w:val="center"/>
     </w:pPr>
+    <w:rPr>
+      <w:rFonts w:ascii="Arial" w:hAnsi="Arial"/>
+      <w:sz w:val="22"/>
+    </w:rPr>
   </w:style>
   <w:style w:type="paragraph" w:styleId="Date">
     <w:name w:val="Date"/>

</xml_diff>